<commit_message>
MAJ - Gestion de projet - Cahier des charges
</commit_message>
<xml_diff>
--- a/Gestion de projet/Cahier des charges/Cahier des charges.docx
+++ b/Gestion de projet/Cahier des charges/Cahier des charges.docx
@@ -1736,10 +1736,7 @@
       </w:tr>
     </w:tbl>
     <w:p/>
-    <w:p>
-      <w:bookmarkStart w:id="1" w:name="_GoBack"/>
-      <w:bookmarkEnd w:id="1"/>
-    </w:p>
+    <w:p/>
     <w:p/>
     <w:p>
       <w:pPr>
@@ -1749,12 +1746,12 @@
           <w:numId w:val="1"/>
         </w:numPr>
       </w:pPr>
-      <w:bookmarkStart w:id="2" w:name="_Toc3879293"/>
+      <w:bookmarkStart w:id="1" w:name="_Toc3879293"/>
       <w:r>
         <w:lastRenderedPageBreak/>
         <w:t>Présentation</w:t>
       </w:r>
-      <w:bookmarkEnd w:id="2"/>
+      <w:bookmarkEnd w:id="1"/>
     </w:p>
     <w:p/>
     <w:p>
@@ -1765,11 +1762,11 @@
           <w:numId w:val="2"/>
         </w:numPr>
       </w:pPr>
-      <w:bookmarkStart w:id="3" w:name="_Toc3879294"/>
+      <w:bookmarkStart w:id="2" w:name="_Toc3879294"/>
       <w:r>
         <w:t>Équipe</w:t>
       </w:r>
-      <w:bookmarkEnd w:id="3"/>
+      <w:bookmarkEnd w:id="2"/>
     </w:p>
     <w:p>
       <w:pPr>
@@ -1885,11 +1882,11 @@
           <w:numId w:val="2"/>
         </w:numPr>
       </w:pPr>
-      <w:bookmarkStart w:id="4" w:name="_Toc3879295"/>
+      <w:bookmarkStart w:id="3" w:name="_Toc3879295"/>
       <w:r>
         <w:t>Contexte</w:t>
       </w:r>
-      <w:bookmarkEnd w:id="4"/>
+      <w:bookmarkEnd w:id="3"/>
     </w:p>
     <w:p/>
     <w:p>
@@ -1915,7 +1912,7 @@
         <w:pStyle w:val="Titre2"/>
         <w:ind w:firstLine="360"/>
       </w:pPr>
-      <w:bookmarkStart w:id="5" w:name="_Toc3879296"/>
+      <w:bookmarkStart w:id="4" w:name="_Toc3879296"/>
       <w:r>
         <w:t>1.</w:t>
       </w:r>
@@ -1928,7 +1925,7 @@
       <w:r>
         <w:t>Objectifs</w:t>
       </w:r>
-      <w:bookmarkEnd w:id="5"/>
+      <w:bookmarkEnd w:id="4"/>
     </w:p>
     <w:p>
       <w:pPr>
@@ -2000,11 +1997,11 @@
           <w:numId w:val="1"/>
         </w:numPr>
       </w:pPr>
-      <w:bookmarkStart w:id="6" w:name="_Toc3879297"/>
+      <w:bookmarkStart w:id="5" w:name="_Toc3879297"/>
       <w:r>
         <w:t>Expression des besoins</w:t>
       </w:r>
-      <w:bookmarkEnd w:id="6"/>
+      <w:bookmarkEnd w:id="5"/>
     </w:p>
     <w:p>
       <w:pPr>
@@ -2020,11 +2017,11 @@
           <w:numId w:val="1"/>
         </w:numPr>
       </w:pPr>
-      <w:bookmarkStart w:id="7" w:name="_Toc3879298"/>
+      <w:bookmarkStart w:id="6" w:name="_Toc3879298"/>
       <w:r>
         <w:t>IDE</w:t>
       </w:r>
-      <w:bookmarkEnd w:id="7"/>
+      <w:bookmarkEnd w:id="6"/>
     </w:p>
     <w:p/>
     <w:p>
@@ -2074,12 +2071,12 @@
           <w:numId w:val="2"/>
         </w:numPr>
       </w:pPr>
-      <w:bookmarkStart w:id="8" w:name="_Toc3879299"/>
+      <w:bookmarkStart w:id="7" w:name="_Toc3879299"/>
       <w:proofErr w:type="spellStart"/>
       <w:r>
         <w:t>Versioning</w:t>
       </w:r>
-      <w:bookmarkEnd w:id="8"/>
+      <w:bookmarkEnd w:id="7"/>
       <w:proofErr w:type="spellEnd"/>
     </w:p>
     <w:p/>
@@ -2117,11 +2114,11 @@
           <w:numId w:val="2"/>
         </w:numPr>
       </w:pPr>
-      <w:bookmarkStart w:id="9" w:name="_Toc3879300"/>
+      <w:bookmarkStart w:id="8" w:name="_Toc3879300"/>
       <w:r>
         <w:t>Déroulement du projet</w:t>
       </w:r>
-      <w:bookmarkEnd w:id="9"/>
+      <w:bookmarkEnd w:id="8"/>
     </w:p>
     <w:p/>
     <w:p/>
@@ -2133,40 +2130,57 @@
           <w:numId w:val="2"/>
         </w:numPr>
       </w:pPr>
-      <w:bookmarkStart w:id="10" w:name="_Toc3879301"/>
+      <w:bookmarkStart w:id="9" w:name="_Toc3879301"/>
       <w:r>
         <w:t>Organisation</w:t>
       </w:r>
+      <w:bookmarkEnd w:id="9"/>
+    </w:p>
+    <w:p/>
+    <w:p>
+      <w:pPr>
+        <w:ind w:firstLine="360"/>
+      </w:pPr>
+      <w:r>
+        <w:t>Le projet va utiliser la méthode agile Scrum. Cette méthode permet de mieux comprendre chaque aspect du projet, de mieux s’orienter et de voir l’avancée du projet. La méthode Scrum permet d’avoir une bonne communication dans l’équipe grâce à la réalisation de sprint où chacun pourra présenter son travail et interagir avec le reste de l’équipe sur certaines difficultés ou changement dans le projet.</w:t>
+      </w:r>
+    </w:p>
+    <w:p>
+      <w:pPr>
+        <w:ind w:firstLine="360"/>
+      </w:pPr>
+    </w:p>
+    <w:p>
+      <w:pPr>
+        <w:ind w:firstLine="360"/>
+      </w:pPr>
+      <w:r>
+        <w:t xml:space="preserve">Nous allons utiliser </w:t>
+      </w:r>
+      <w:proofErr w:type="spellStart"/>
+      <w:r>
+        <w:t>Trello</w:t>
+      </w:r>
+      <w:proofErr w:type="spellEnd"/>
+      <w:r>
+        <w:t xml:space="preserve"> afin de visualiser et de </w:t>
+      </w:r>
+      <w:bookmarkStart w:id="10" w:name="_GoBack"/>
       <w:bookmarkEnd w:id="10"/>
-    </w:p>
-    <w:p/>
-    <w:p>
-      <w:pPr>
-        <w:ind w:firstLine="360"/>
-      </w:pPr>
-      <w:r>
-        <w:t>Le projet va utiliser la méthode agile Scrum. Cette méthode permet de mieux comprendre chaque aspect du projet, de mieux s’orienter et de voir l’avancée du projet. La méthode Scrum permet d’avoir une bonne communication dans l’équipe grâce à la réalisation de sprint où chacun pourra présenter son travail et interagir avec le reste de l’équipe sur certaines difficultés ou changement dans le projet.</w:t>
-      </w:r>
-    </w:p>
-    <w:p>
-      <w:pPr>
-        <w:ind w:firstLine="360"/>
-      </w:pPr>
-    </w:p>
-    <w:p>
-      <w:pPr>
-        <w:ind w:firstLine="360"/>
-      </w:pPr>
-      <w:r>
-        <w:t xml:space="preserve">Nous allons utiliser </w:t>
-      </w:r>
-      <w:proofErr w:type="spellStart"/>
-      <w:r>
-        <w:t>Trello</w:t>
-      </w:r>
-      <w:proofErr w:type="spellEnd"/>
-      <w:r>
-        <w:t xml:space="preserve"> afin de visualiser et de répartir les tâches. </w:t>
+      <w:r>
+        <w:t xml:space="preserve">répartir les tâches. </w:t>
+      </w:r>
+    </w:p>
+    <w:p>
+      <w:pPr>
+        <w:pStyle w:val="Paragraphedeliste"/>
+        <w:numPr>
+          <w:ilvl w:val="0"/>
+          <w:numId w:val="3"/>
+        </w:numPr>
+      </w:pPr>
+      <w:r>
+        <w:t>https://trello.com/b/LZtZdzYf</w:t>
       </w:r>
     </w:p>
     <w:p>
@@ -2530,7 +2544,6 @@
         </w:rPr>
       </w:pPr>
       <w:r>
-        <w:lastRenderedPageBreak/>
         <w:t xml:space="preserve">NMEA </w:t>
       </w:r>
       <w:proofErr w:type="spellStart"/>
@@ -4980,7 +4993,7 @@
 </file>
 
 <file path=customXml/itemProps1.xml><?xml version="1.0" encoding="utf-8"?>
-<ds:datastoreItem xmlns:ds="http://schemas.openxmlformats.org/officeDocument/2006/customXml" ds:itemID="{3DACB34C-5F76-2045-AD99-212B8FD73A41}">
+<ds:datastoreItem xmlns:ds="http://schemas.openxmlformats.org/officeDocument/2006/customXml" ds:itemID="{C558FA0C-ECE5-E442-AEC5-73FF3227642C}">
   <ds:schemaRefs>
     <ds:schemaRef ds:uri="http://schemas.openxmlformats.org/officeDocument/2006/bibliography"/>
   </ds:schemaRefs>

</xml_diff>

<commit_message>
MAJ gestion de projet - Cahier des charges
</commit_message>
<xml_diff>
--- a/Gestion de projet/Cahier des charges/Cahier des charges.docx
+++ b/Gestion de projet/Cahier des charges/Cahier des charges.docx
@@ -2163,12 +2163,7 @@
       </w:r>
       <w:proofErr w:type="spellEnd"/>
       <w:r>
-        <w:t xml:space="preserve"> afin de visualiser et de </w:t>
-      </w:r>
-      <w:bookmarkStart w:id="10" w:name="_GoBack"/>
-      <w:bookmarkEnd w:id="10"/>
-      <w:r>
-        <w:t xml:space="preserve">répartir les tâches. </w:t>
+        <w:t xml:space="preserve"> afin de visualiser et de répartir les tâches. </w:t>
       </w:r>
     </w:p>
     <w:p>
@@ -2196,11 +2191,11 @@
           <w:numId w:val="2"/>
         </w:numPr>
       </w:pPr>
-      <w:bookmarkStart w:id="11" w:name="_Toc3879302"/>
+      <w:bookmarkStart w:id="10" w:name="_Toc3879302"/>
       <w:r>
         <w:t>Documentation</w:t>
       </w:r>
-      <w:bookmarkEnd w:id="11"/>
+      <w:bookmarkEnd w:id="10"/>
     </w:p>
     <w:p/>
     <w:p>
@@ -2218,11 +2213,11 @@
           <w:numId w:val="2"/>
         </w:numPr>
       </w:pPr>
-      <w:bookmarkStart w:id="12" w:name="_Toc3879303"/>
+      <w:bookmarkStart w:id="11" w:name="_Toc3879303"/>
       <w:r>
         <w:t>Présentation des vues</w:t>
       </w:r>
-      <w:bookmarkEnd w:id="12"/>
+      <w:bookmarkEnd w:id="11"/>
     </w:p>
     <w:p/>
     <w:p>
@@ -2233,11 +2228,11 @@
           <w:numId w:val="2"/>
         </w:numPr>
       </w:pPr>
-      <w:bookmarkStart w:id="13" w:name="_Toc3879304"/>
+      <w:bookmarkStart w:id="12" w:name="_Toc3879304"/>
       <w:r>
         <w:t>Vue 1</w:t>
       </w:r>
-      <w:bookmarkEnd w:id="13"/>
+      <w:bookmarkEnd w:id="12"/>
     </w:p>
     <w:p/>
     <w:p>
@@ -2298,11 +2293,9 @@
       <w:r>
         <w:t xml:space="preserve">Tracé du parcours du </w:t>
       </w:r>
-      <w:proofErr w:type="spellStart"/>
-      <w:r>
-        <w:t>drône</w:t>
-      </w:r>
-      <w:proofErr w:type="spellEnd"/>
+      <w:r>
+        <w:t>drone</w:t>
+      </w:r>
     </w:p>
     <w:p>
       <w:pPr>
@@ -2318,11 +2311,9 @@
       <w:r>
         <w:t xml:space="preserve">Affichage de la vitesse du </w:t>
       </w:r>
-      <w:proofErr w:type="spellStart"/>
-      <w:r>
-        <w:t>drône</w:t>
-      </w:r>
-      <w:proofErr w:type="spellEnd"/>
+      <w:r>
+        <w:t>drone</w:t>
+      </w:r>
       <w:r>
         <w:t xml:space="preserve"> durant le trajet</w:t>
       </w:r>
@@ -2337,11 +2328,11 @@
           <w:numId w:val="2"/>
         </w:numPr>
       </w:pPr>
-      <w:bookmarkStart w:id="14" w:name="_Toc3879305"/>
+      <w:bookmarkStart w:id="13" w:name="_Toc3879305"/>
       <w:r>
         <w:t>Vue 2</w:t>
       </w:r>
-      <w:bookmarkEnd w:id="14"/>
+      <w:bookmarkEnd w:id="13"/>
     </w:p>
     <w:p/>
     <w:p>
@@ -2358,11 +2349,9 @@
       <w:r>
         <w:t xml:space="preserve">Simulation du déplacement d'un </w:t>
       </w:r>
-      <w:proofErr w:type="spellStart"/>
-      <w:r>
-        <w:t>drône</w:t>
-      </w:r>
-      <w:proofErr w:type="spellEnd"/>
+      <w:r>
+        <w:t>drone</w:t>
+      </w:r>
       <w:r>
         <w:t xml:space="preserve"> virtuel à partir des données de l'accéléromètre</w:t>
       </w:r>
@@ -2389,19 +2378,21 @@
       <w:r>
         <w:t xml:space="preserve">Orientation du téléphone / </w:t>
       </w:r>
-      <w:proofErr w:type="spellStart"/>
       <w:r>
         <w:t>Répercution</w:t>
       </w:r>
-      <w:proofErr w:type="spellEnd"/>
+      <w:r>
+        <w:rPr>
+          <w:rFonts w:hint="eastAsia"/>
+        </w:rPr>
+        <w:t>s</w:t>
+      </w:r>
       <w:r>
         <w:t xml:space="preserve"> sur la trajectoire du </w:t>
       </w:r>
-      <w:proofErr w:type="spellStart"/>
-      <w:r>
-        <w:t>drône</w:t>
-      </w:r>
-      <w:proofErr w:type="spellEnd"/>
+      <w:r>
+        <w:t>drone</w:t>
+      </w:r>
     </w:p>
     <w:p>
       <w:pPr>
@@ -2417,11 +2408,9 @@
       <w:r>
         <w:t xml:space="preserve">Bouton HOME pour que le </w:t>
       </w:r>
-      <w:proofErr w:type="spellStart"/>
-      <w:r>
-        <w:t>drône</w:t>
-      </w:r>
-      <w:proofErr w:type="spellEnd"/>
+      <w:r>
+        <w:t>drone</w:t>
+      </w:r>
       <w:r>
         <w:t xml:space="preserve"> rentre au point de départ</w:t>
       </w:r>
@@ -2440,11 +2429,9 @@
       <w:r>
         <w:t xml:space="preserve">Bouton URGENCE pour arrêter le </w:t>
       </w:r>
-      <w:proofErr w:type="spellStart"/>
-      <w:r>
-        <w:t>drône</w:t>
-      </w:r>
-      <w:proofErr w:type="spellEnd"/>
+      <w:r>
+        <w:t>drone</w:t>
+      </w:r>
       <w:r>
         <w:t xml:space="preserve"> / Vitesse = 0</w:t>
       </w:r>
@@ -2459,11 +2446,11 @@
           <w:numId w:val="2"/>
         </w:numPr>
       </w:pPr>
-      <w:bookmarkStart w:id="15" w:name="_Toc3879306"/>
+      <w:bookmarkStart w:id="14" w:name="_Toc3879306"/>
       <w:r>
         <w:t>Vue 3</w:t>
       </w:r>
-      <w:bookmarkEnd w:id="15"/>
+      <w:bookmarkEnd w:id="14"/>
     </w:p>
     <w:p/>
     <w:p>
@@ -2478,13 +2465,8 @@
         </w:rPr>
       </w:pPr>
       <w:r>
-        <w:t xml:space="preserve">Définition d'une trajectoire à partir de </w:t>
-      </w:r>
-      <w:proofErr w:type="spellStart"/>
-      <w:r>
-        <w:t>waypoints</w:t>
-      </w:r>
-      <w:proofErr w:type="spellEnd"/>
+        <w:t>Définition d'une trajectoire à partir de waypoints</w:t>
+      </w:r>
     </w:p>
     <w:p>
       <w:pPr>
@@ -2498,13 +2480,8 @@
         </w:rPr>
       </w:pPr>
       <w:r>
-        <w:t xml:space="preserve">Définition de la vitesse sur chaque </w:t>
-      </w:r>
-      <w:proofErr w:type="spellStart"/>
-      <w:r>
-        <w:t>waypoints</w:t>
-      </w:r>
-      <w:proofErr w:type="spellEnd"/>
+        <w:t>Définition de la vitesse sur chaque waypoints</w:t>
+      </w:r>
     </w:p>
     <w:p>
       <w:pPr>
@@ -2515,15 +2492,7 @@
         </w:numPr>
       </w:pPr>
       <w:r>
-        <w:t xml:space="preserve">Transmission des données trajectoires sous la forme d'un fichier </w:t>
-      </w:r>
-      <w:proofErr w:type="spellStart"/>
-      <w:r>
-        <w:t>json</w:t>
-      </w:r>
-      <w:proofErr w:type="spellEnd"/>
-      <w:r>
-        <w:t xml:space="preserve"> ou de trames NMEA</w:t>
+        <w:t>Transmission des données trajectoires sous la forme d'un fichier json ou de trames NMEA</w:t>
       </w:r>
     </w:p>
     <w:p>
@@ -2556,6 +2525,8 @@
       <w:pPr>
         <w:pStyle w:val="Standard"/>
       </w:pPr>
+      <w:bookmarkStart w:id="15" w:name="_GoBack"/>
+      <w:bookmarkEnd w:id="15"/>
     </w:p>
     <w:p>
       <w:pPr>
@@ -2569,13 +2540,8 @@
         </w:rPr>
       </w:pPr>
       <w:r>
-        <w:t xml:space="preserve">Positionner des </w:t>
-      </w:r>
-      <w:proofErr w:type="spellStart"/>
-      <w:r>
-        <w:t>waypoints</w:t>
-      </w:r>
-      <w:proofErr w:type="spellEnd"/>
+        <w:t>Positionner des waypoints</w:t>
+      </w:r>
     </w:p>
     <w:p>
       <w:pPr>
@@ -2589,13 +2555,8 @@
         </w:rPr>
       </w:pPr>
       <w:r>
-        <w:t xml:space="preserve">Définir la vitesse de chaque </w:t>
-      </w:r>
-      <w:proofErr w:type="spellStart"/>
-      <w:r>
-        <w:t>waypoints</w:t>
-      </w:r>
-      <w:proofErr w:type="spellEnd"/>
+        <w:t>Définir la vitesse de chaque waypoints</w:t>
+      </w:r>
     </w:p>
     <w:p>
       <w:pPr>
@@ -2609,15 +2570,7 @@
         </w:rPr>
       </w:pPr>
       <w:r>
-        <w:t xml:space="preserve">Transmission des données de trajectoires (fichier </w:t>
-      </w:r>
-      <w:proofErr w:type="spellStart"/>
-      <w:r>
-        <w:t>json</w:t>
-      </w:r>
-      <w:proofErr w:type="spellEnd"/>
-      <w:r>
-        <w:t>)</w:t>
+        <w:t>Transmission des données de trajectoires (fichier json)</w:t>
       </w:r>
     </w:p>
     <w:p>
@@ -4993,7 +4946,7 @@
 </file>
 
 <file path=customXml/itemProps1.xml><?xml version="1.0" encoding="utf-8"?>
-<ds:datastoreItem xmlns:ds="http://schemas.openxmlformats.org/officeDocument/2006/customXml" ds:itemID="{C558FA0C-ECE5-E442-AEC5-73FF3227642C}">
+<ds:datastoreItem xmlns:ds="http://schemas.openxmlformats.org/officeDocument/2006/customXml" ds:itemID="{D866A81E-27D6-294D-B121-ACE4D76E4F30}">
   <ds:schemaRefs>
     <ds:schemaRef ds:uri="http://schemas.openxmlformats.org/officeDocument/2006/bibliography"/>
   </ds:schemaRefs>

</xml_diff>